<commit_message>
1 - 9 Desember 2022 ([Project 2] ANALISIS KEBUTUHAN HALAMAN)
</commit_message>
<xml_diff>
--- a/PROJECT 2.docx
+++ b/PROJECT 2.docx
@@ -595,18 +595,238 @@
           <w:szCs w:val="24"/>
         </w:rPr>
       </w:pPr>
-    </w:p>
-    <w:p>
-      <w:pPr>
-        <w:pStyle w:val="ListParagraph"/>
-        <w:rPr>
-          <w:rFonts w:asciiTheme="minorBidi" w:hAnsiTheme="minorBidi"/>
-          <w:sz w:val="24"/>
-          <w:szCs w:val="24"/>
-        </w:rPr>
-      </w:pPr>
       <w:bookmarkStart w:id="0" w:name="_GoBack"/>
       <w:bookmarkEnd w:id="0"/>
+    </w:p>
+    <w:p>
+      <w:pPr>
+        <w:pStyle w:val="ListParagraph"/>
+        <w:numPr>
+          <w:ilvl w:val="0"/>
+          <w:numId w:val="1"/>
+        </w:numPr>
+        <w:rPr>
+          <w:rFonts w:asciiTheme="minorBidi" w:hAnsiTheme="minorBidi"/>
+          <w:sz w:val="24"/>
+          <w:szCs w:val="24"/>
+        </w:rPr>
+      </w:pPr>
+      <w:r>
+        <w:rPr>
+          <w:rFonts w:asciiTheme="minorBidi" w:hAnsiTheme="minorBidi"/>
+          <w:sz w:val="24"/>
+          <w:szCs w:val="24"/>
+        </w:rPr>
+        <w:t>ANALISIS KEBUTUHAN HALAMAN</w:t>
+      </w:r>
+    </w:p>
+    <w:p>
+      <w:pPr>
+        <w:pStyle w:val="ListParagraph"/>
+        <w:numPr>
+          <w:ilvl w:val="0"/>
+          <w:numId w:val="7"/>
+        </w:numPr>
+        <w:rPr>
+          <w:rFonts w:asciiTheme="minorBidi" w:hAnsiTheme="minorBidi"/>
+          <w:sz w:val="24"/>
+          <w:szCs w:val="24"/>
+        </w:rPr>
+      </w:pPr>
+      <w:r>
+        <w:rPr>
+          <w:rFonts w:asciiTheme="minorBidi" w:hAnsiTheme="minorBidi"/>
+          <w:sz w:val="24"/>
+          <w:szCs w:val="24"/>
+        </w:rPr>
+        <w:t>Halaman Home</w:t>
+      </w:r>
+    </w:p>
+    <w:p>
+      <w:pPr>
+        <w:pStyle w:val="ListParagraph"/>
+        <w:numPr>
+          <w:ilvl w:val="0"/>
+          <w:numId w:val="7"/>
+        </w:numPr>
+        <w:rPr>
+          <w:rFonts w:asciiTheme="minorBidi" w:hAnsiTheme="minorBidi"/>
+          <w:sz w:val="24"/>
+          <w:szCs w:val="24"/>
+        </w:rPr>
+      </w:pPr>
+      <w:r>
+        <w:rPr>
+          <w:rFonts w:asciiTheme="minorBidi" w:hAnsiTheme="minorBidi"/>
+          <w:sz w:val="24"/>
+          <w:szCs w:val="24"/>
+        </w:rPr>
+        <w:t>Halaman Product</w:t>
+      </w:r>
+    </w:p>
+    <w:p>
+      <w:pPr>
+        <w:pStyle w:val="ListParagraph"/>
+        <w:numPr>
+          <w:ilvl w:val="0"/>
+          <w:numId w:val="7"/>
+        </w:numPr>
+        <w:rPr>
+          <w:rFonts w:asciiTheme="minorBidi" w:hAnsiTheme="minorBidi"/>
+          <w:sz w:val="24"/>
+          <w:szCs w:val="24"/>
+        </w:rPr>
+      </w:pPr>
+      <w:r>
+        <w:rPr>
+          <w:rFonts w:asciiTheme="minorBidi" w:hAnsiTheme="minorBidi"/>
+          <w:sz w:val="24"/>
+          <w:szCs w:val="24"/>
+        </w:rPr>
+        <w:t>Halaman About Us</w:t>
+      </w:r>
+    </w:p>
+    <w:p>
+      <w:pPr>
+        <w:pStyle w:val="ListParagraph"/>
+        <w:numPr>
+          <w:ilvl w:val="0"/>
+          <w:numId w:val="7"/>
+        </w:numPr>
+        <w:rPr>
+          <w:rFonts w:asciiTheme="minorBidi" w:hAnsiTheme="minorBidi"/>
+          <w:sz w:val="24"/>
+          <w:szCs w:val="24"/>
+        </w:rPr>
+      </w:pPr>
+      <w:r>
+        <w:rPr>
+          <w:rFonts w:asciiTheme="minorBidi" w:hAnsiTheme="minorBidi"/>
+          <w:sz w:val="24"/>
+          <w:szCs w:val="24"/>
+        </w:rPr>
+        <w:t>Halaman Terms &amp; Conditions</w:t>
+      </w:r>
+    </w:p>
+    <w:p>
+      <w:pPr>
+        <w:pStyle w:val="ListParagraph"/>
+        <w:numPr>
+          <w:ilvl w:val="0"/>
+          <w:numId w:val="7"/>
+        </w:numPr>
+        <w:rPr>
+          <w:rFonts w:asciiTheme="minorBidi" w:hAnsiTheme="minorBidi"/>
+          <w:sz w:val="24"/>
+          <w:szCs w:val="24"/>
+        </w:rPr>
+      </w:pPr>
+      <w:r>
+        <w:rPr>
+          <w:rFonts w:asciiTheme="minorBidi" w:hAnsiTheme="minorBidi"/>
+          <w:sz w:val="24"/>
+          <w:szCs w:val="24"/>
+        </w:rPr>
+        <w:t>Halaman News &amp; Event</w:t>
+      </w:r>
+    </w:p>
+    <w:p>
+      <w:pPr>
+        <w:pStyle w:val="ListParagraph"/>
+        <w:numPr>
+          <w:ilvl w:val="0"/>
+          <w:numId w:val="7"/>
+        </w:numPr>
+        <w:rPr>
+          <w:rFonts w:asciiTheme="minorBidi" w:hAnsiTheme="minorBidi"/>
+          <w:sz w:val="24"/>
+          <w:szCs w:val="24"/>
+        </w:rPr>
+      </w:pPr>
+      <w:r>
+        <w:rPr>
+          <w:rFonts w:asciiTheme="minorBidi" w:hAnsiTheme="minorBidi"/>
+          <w:sz w:val="24"/>
+          <w:szCs w:val="24"/>
+        </w:rPr>
+        <w:t>Halaman Contact Us</w:t>
+      </w:r>
+    </w:p>
+    <w:p>
+      <w:pPr>
+        <w:pStyle w:val="ListParagraph"/>
+        <w:numPr>
+          <w:ilvl w:val="0"/>
+          <w:numId w:val="7"/>
+        </w:numPr>
+        <w:rPr>
+          <w:rFonts w:asciiTheme="minorBidi" w:hAnsiTheme="minorBidi"/>
+          <w:sz w:val="24"/>
+          <w:szCs w:val="24"/>
+        </w:rPr>
+      </w:pPr>
+      <w:r>
+        <w:rPr>
+          <w:rFonts w:asciiTheme="minorBidi" w:hAnsiTheme="minorBidi"/>
+          <w:sz w:val="24"/>
+          <w:szCs w:val="24"/>
+        </w:rPr>
+        <w:t>Halaman Video Gallery</w:t>
+      </w:r>
+    </w:p>
+    <w:p>
+      <w:pPr>
+        <w:pStyle w:val="ListParagraph"/>
+        <w:numPr>
+          <w:ilvl w:val="0"/>
+          <w:numId w:val="7"/>
+        </w:numPr>
+        <w:rPr>
+          <w:rFonts w:asciiTheme="minorBidi" w:hAnsiTheme="minorBidi"/>
+          <w:sz w:val="24"/>
+          <w:szCs w:val="24"/>
+        </w:rPr>
+      </w:pPr>
+      <w:r>
+        <w:rPr>
+          <w:rFonts w:asciiTheme="minorBidi" w:hAnsiTheme="minorBidi"/>
+          <w:sz w:val="24"/>
+          <w:szCs w:val="24"/>
+        </w:rPr>
+        <w:t>Halaman Photo Gallery</w:t>
+      </w:r>
+    </w:p>
+    <w:p>
+      <w:pPr>
+        <w:pStyle w:val="ListParagraph"/>
+        <w:numPr>
+          <w:ilvl w:val="0"/>
+          <w:numId w:val="7"/>
+        </w:numPr>
+        <w:rPr>
+          <w:rFonts w:asciiTheme="minorBidi" w:hAnsiTheme="minorBidi"/>
+          <w:sz w:val="24"/>
+          <w:szCs w:val="24"/>
+        </w:rPr>
+      </w:pPr>
+      <w:r>
+        <w:rPr>
+          <w:rFonts w:asciiTheme="minorBidi" w:hAnsiTheme="minorBidi"/>
+          <w:sz w:val="24"/>
+          <w:szCs w:val="24"/>
+        </w:rPr>
+        <w:t>Halaman Untuk Portal Admin</w:t>
+      </w:r>
+    </w:p>
+    <w:p>
+      <w:pPr>
+        <w:pStyle w:val="ListParagraph"/>
+        <w:rPr>
+          <w:rFonts w:asciiTheme="minorBidi" w:hAnsiTheme="minorBidi"/>
+          <w:sz w:val="24"/>
+          <w:szCs w:val="24"/>
+        </w:rPr>
+      </w:pPr>
     </w:p>
     <w:sectPr>
       <w:pgSz w:w="12240" w:h="15840"/>

</xml_diff>